<commit_message>
Modified Resume and Portfoilio links
</commit_message>
<xml_diff>
--- a/Resume.docx
+++ b/Resume.docx
@@ -251,7 +251,7 @@
           <w:szCs w:val="21"/>
           <w:shd w:val="clear" w:color="auto" w:fill="FFFFFF"/>
         </w:rPr>
-        <w:t>https://mash-iyyat.github.io/mashmin.github.io</w:t>
+        <w:t>https://mash-iyyat.github.io/portfolio.2021</w:t>
       </w:r>
       <w:r>
         <w:rPr>
@@ -3397,10 +3397,6 @@
           <mc:Fallback>
             <w:pict>
               <v:group w14:anchorId="2A660D5D" id="Group 9" o:spid="_x0000_s1037" style="position:absolute;margin-left:-.85pt;margin-top:42.2pt;width:539.95pt;height:208.45pt;z-index:251660288;mso-width-relative:margin;mso-height-relative:margin" coordsize="68580,26489" o:gfxdata="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">
-                <v:shapetype id="_x0000_t202" coordsize="21600,21600" o:spt="202" path="m,l,21600r21600,l21600,xe">
-                  <v:stroke joinstyle="miter"/>
-                  <v:path gradientshapeok="t" o:connecttype="rect"/>
-                </v:shapetype>
                 <v:shape id="_x0000_s1038" type="#_x0000_t202" style="position:absolute;width:68580;height:3016;visibility:visible;mso-wrap-style:square;v-text-anchor:top" o:gfxdata="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" fillcolor="#272727 [2749]" stroked="f">
                   <v:textbox>
                     <w:txbxContent>

</xml_diff>